<commit_message>
CHECKPOINT: Pre-UI/UX Revamp State
This is a safe checkpoint before major UI/UX revamp.
All features working correctly. Can restore to this point anytime.

🤖 Generated with [Claude Code](https://claude.com/claude-code)

Co-Authored-By: Claude Sonnet 4.5 <noreply@anthropic.com>
</commit_message>
<xml_diff>
--- a/FIRE_Scenarios_Calculatons.docx
+++ b/FIRE_Scenarios_Calculatons.docx
@@ -190,7 +190,7 @@
           <w:b/>
           <w:bCs/>
         </w:rPr>
-        <w:t xml:space="preserve"> Inflation: 6% CAGR</w:t>
+        <w:t xml:space="preserve"> Inflation: 6% </w:t>
       </w:r>
     </w:p>
     <w:p>
@@ -263,9 +263,19 @@
       </w:r>
     </w:p>
     <w:p>
-      <w:r>
+      <w:pPr>
+        <w:rPr>
+          <w:sz w:val="32"/>
+          <w:szCs w:val="32"/>
+        </w:rPr>
+      </w:pPr>
+      <w:r>
+        <w:rPr>
+          <w:sz w:val="32"/>
+          <w:szCs w:val="32"/>
+        </w:rPr>
         <w:pict w14:anchorId="1A91C976">
-          <v:rect id="_x0000_i1079" style="width:0;height:1.5pt" o:hralign="center" o:hrstd="t" o:hr="t" fillcolor="#a0a0a0" stroked="f"/>
+          <v:rect id="_x0000_i1025" style="width:0;height:1.5pt" o:hralign="center" o:hrstd="t" o:hr="t" fillcolor="#a0a0a0" stroked="f"/>
         </w:pict>
       </w:r>
     </w:p>
@@ -274,8 +284,8 @@
         <w:rPr>
           <w:b/>
           <w:bCs/>
-          <w:sz w:val="28"/>
-          <w:szCs w:val="28"/>
+          <w:sz w:val="36"/>
+          <w:szCs w:val="36"/>
         </w:rPr>
       </w:pPr>
       <w:r>
@@ -283,8 +293,8 @@
           <w:rFonts w:ascii="Segoe UI Emoji" w:hAnsi="Segoe UI Emoji" w:cs="Segoe UI Emoji"/>
           <w:b/>
           <w:bCs/>
-          <w:sz w:val="28"/>
-          <w:szCs w:val="28"/>
+          <w:sz w:val="36"/>
+          <w:szCs w:val="36"/>
           <w:highlight w:val="yellow"/>
         </w:rPr>
         <w:t>🔵</w:t>
@@ -293,8 +303,8 @@
         <w:rPr>
           <w:b/>
           <w:bCs/>
-          <w:sz w:val="28"/>
-          <w:szCs w:val="28"/>
+          <w:sz w:val="36"/>
+          <w:szCs w:val="36"/>
           <w:highlight w:val="yellow"/>
         </w:rPr>
         <w:t xml:space="preserve"> </w:t>
@@ -303,8 +313,8 @@
         <w:rPr>
           <w:b/>
           <w:bCs/>
-          <w:sz w:val="28"/>
-          <w:szCs w:val="28"/>
+          <w:sz w:val="36"/>
+          <w:szCs w:val="36"/>
           <w:highlight w:val="yellow"/>
         </w:rPr>
         <w:t xml:space="preserve">1) </w:t>
@@ -313,8 +323,8 @@
         <w:rPr>
           <w:b/>
           <w:bCs/>
-          <w:sz w:val="28"/>
-          <w:szCs w:val="28"/>
+          <w:sz w:val="36"/>
+          <w:szCs w:val="36"/>
           <w:highlight w:val="yellow"/>
         </w:rPr>
         <w:t>How much money do I need TODAY to live until 60 if I stop working now?”</w:t>
@@ -465,6 +475,8 @@
     </w:p>
     <w:tbl>
       <w:tblPr>
+        <w:tblpPr w:leftFromText="180" w:rightFromText="180" w:vertAnchor="text" w:tblpY="1"/>
+        <w:tblOverlap w:val="never"/>
         <w:tblW w:w="0" w:type="auto"/>
         <w:tblCellSpacing w:w="15" w:type="dxa"/>
         <w:tblCellMar>
@@ -678,6 +690,9 @@
     </w:tbl>
     <w:p>
       <w:r>
+        <w:br w:type="textWrapping" w:clear="all"/>
+      </w:r>
+      <w:r>
         <w:t xml:space="preserve">This is a </w:t>
       </w:r>
       <w:r>
@@ -793,7 +808,7 @@
     <w:p>
       <w:r>
         <w:pict w14:anchorId="65EA8443">
-          <v:rect id="_x0000_i1080" style="width:0;height:1.5pt" o:hralign="center" o:hrstd="t" o:hr="t" fillcolor="#a0a0a0" stroked="f"/>
+          <v:rect id="_x0000_i1026" style="width:0;height:1.5pt" o:hralign="center" o:hrstd="t" o:hr="t" fillcolor="#a0a0a0" stroked="f"/>
         </w:pict>
       </w:r>
     </w:p>
@@ -910,15 +925,19 @@
     <w:p>
       <w:r>
         <w:pict w14:anchorId="70E0FAB8">
-          <v:rect id="_x0000_i1081" style="width:0;height:1.5pt" o:hralign="center" o:hrstd="t" o:hr="t" fillcolor="#a0a0a0" stroked="f"/>
+          <v:rect id="_x0000_i1027" style="width:0;height:1.5pt" o:hralign="center" o:hrstd="t" o:hr="t" fillcolor="#a0a0a0" stroked="f"/>
         </w:pict>
       </w:r>
     </w:p>
-    <w:p>
-      <w:pPr>
-        <w:rPr>
-          <w:b/>
-          <w:bCs/>
+    <w:p/>
+    <w:p/>
+    <w:p>
+      <w:pPr>
+        <w:rPr>
+          <w:b/>
+          <w:bCs/>
+          <w:sz w:val="36"/>
+          <w:szCs w:val="36"/>
         </w:rPr>
       </w:pPr>
       <w:r>
@@ -926,13 +945,20 @@
           <w:rFonts w:ascii="Segoe UI Emoji" w:hAnsi="Segoe UI Emoji" w:cs="Segoe UI Emoji"/>
           <w:b/>
           <w:bCs/>
-        </w:rPr>
+          <w:sz w:val="36"/>
+          <w:szCs w:val="36"/>
+          <w:highlight w:val="yellow"/>
+        </w:rPr>
+        <w:lastRenderedPageBreak/>
         <w:t>🔴</w:t>
       </w:r>
       <w:r>
         <w:rPr>
           <w:b/>
           <w:bCs/>
+          <w:sz w:val="36"/>
+          <w:szCs w:val="36"/>
+          <w:highlight w:val="yellow"/>
         </w:rPr>
         <w:t xml:space="preserve"> 2️</w:t>
       </w:r>
@@ -941,15 +967,21 @@
           <w:rFonts w:ascii="Segoe UI Symbol" w:hAnsi="Segoe UI Symbol" w:cs="Segoe UI Symbol"/>
           <w:b/>
           <w:bCs/>
-        </w:rPr>
-        <w:t>⃣</w:t>
-      </w:r>
-      <w:r>
-        <w:rPr>
-          <w:b/>
-          <w:bCs/>
-        </w:rPr>
-        <w:t xml:space="preserve"> FIRE Number at Age 60 (inflation-adjusted)</w:t>
+          <w:sz w:val="36"/>
+          <w:szCs w:val="36"/>
+          <w:highlight w:val="yellow"/>
+        </w:rPr>
+        <w:t xml:space="preserve">) </w:t>
+      </w:r>
+      <w:r>
+        <w:rPr>
+          <w:b/>
+          <w:bCs/>
+          <w:sz w:val="36"/>
+          <w:szCs w:val="36"/>
+          <w:highlight w:val="yellow"/>
+        </w:rPr>
+        <w:t>FIRE Number at Age 60 (inflation-adjusted)</w:t>
       </w:r>
     </w:p>
     <w:p>
@@ -959,7 +991,6 @@
     </w:p>
     <w:p>
       <w:r>
-        <w:lastRenderedPageBreak/>
         <w:t xml:space="preserve">Future expense multiplier = 1.06¹⁹ = </w:t>
       </w:r>
       <w:r>
@@ -1054,7 +1085,7 @@
     <w:p>
       <w:r>
         <w:pict w14:anchorId="01FF52C5">
-          <v:rect id="_x0000_i1082" style="width:0;height:1.5pt" o:hralign="center" o:hrstd="t" o:hr="t" fillcolor="#a0a0a0" stroked="f"/>
+          <v:rect id="_x0000_i1028" style="width:0;height:1.5pt" o:hralign="center" o:hrstd="t" o:hr="t" fillcolor="#a0a0a0" stroked="f"/>
         </w:pict>
       </w:r>
     </w:p>
@@ -1107,15 +1138,18 @@
     <w:p>
       <w:r>
         <w:pict w14:anchorId="3B16EEAA">
-          <v:rect id="_x0000_i1083" style="width:0;height:1.5pt" o:hralign="center" o:hrstd="t" o:hr="t" fillcolor="#a0a0a0" stroked="f"/>
+          <v:rect id="_x0000_i1029" style="width:0;height:1.5pt" o:hralign="center" o:hrstd="t" o:hr="t" fillcolor="#a0a0a0" stroked="f"/>
         </w:pict>
       </w:r>
     </w:p>
-    <w:p>
-      <w:pPr>
-        <w:rPr>
-          <w:b/>
-          <w:bCs/>
+    <w:p/>
+    <w:p>
+      <w:pPr>
+        <w:rPr>
+          <w:b/>
+          <w:bCs/>
+          <w:sz w:val="28"/>
+          <w:szCs w:val="28"/>
         </w:rPr>
       </w:pPr>
       <w:r>
@@ -1123,6 +1157,9 @@
           <w:rFonts w:ascii="Segoe UI Emoji" w:hAnsi="Segoe UI Emoji" w:cs="Segoe UI Emoji"/>
           <w:b/>
           <w:bCs/>
+          <w:sz w:val="28"/>
+          <w:szCs w:val="28"/>
+          <w:highlight w:val="yellow"/>
         </w:rPr>
         <w:t>🟢</w:t>
       </w:r>
@@ -1130,6 +1167,9 @@
         <w:rPr>
           <w:b/>
           <w:bCs/>
+          <w:sz w:val="28"/>
+          <w:szCs w:val="28"/>
+          <w:highlight w:val="yellow"/>
         </w:rPr>
         <w:t xml:space="preserve"> 3️</w:t>
       </w:r>
@@ -1138,15 +1178,21 @@
           <w:rFonts w:ascii="Segoe UI Symbol" w:hAnsi="Segoe UI Symbol" w:cs="Segoe UI Symbol"/>
           <w:b/>
           <w:bCs/>
-        </w:rPr>
-        <w:t>⃣</w:t>
-      </w:r>
-      <w:r>
-        <w:rPr>
-          <w:b/>
-          <w:bCs/>
-        </w:rPr>
-        <w:t xml:space="preserve"> Projected Net Worth at Age 60 (with 70k savings &amp; 10% step-up)</w:t>
+          <w:sz w:val="28"/>
+          <w:szCs w:val="28"/>
+          <w:highlight w:val="yellow"/>
+        </w:rPr>
+        <w:t xml:space="preserve">) </w:t>
+      </w:r>
+      <w:r>
+        <w:rPr>
+          <w:b/>
+          <w:bCs/>
+          <w:sz w:val="28"/>
+          <w:szCs w:val="28"/>
+          <w:highlight w:val="yellow"/>
+        </w:rPr>
+        <w:t>Projected Net Worth at Age 60 (with 70k savings &amp; 10% step-up)</w:t>
       </w:r>
     </w:p>
     <w:p>
@@ -1226,7 +1272,7 @@
     <w:p>
       <w:r>
         <w:pict w14:anchorId="79CEB1D8">
-          <v:rect id="_x0000_i1084" style="width:0;height:1.5pt" o:hralign="center" o:hrstd="t" o:hr="t" fillcolor="#a0a0a0" stroked="f"/>
+          <v:rect id="_x0000_i1030" style="width:0;height:1.5pt" o:hralign="center" o:hrstd="t" o:hr="t" fillcolor="#a0a0a0" stroked="f"/>
         </w:pict>
       </w:r>
     </w:p>
@@ -1256,7 +1302,7 @@
     <w:p>
       <w:r>
         <w:pict w14:anchorId="0989A442">
-          <v:rect id="_x0000_i1085" style="width:0;height:1.5pt" o:hralign="center" o:hrstd="t" o:hr="t" fillcolor="#a0a0a0" stroked="f"/>
+          <v:rect id="_x0000_i1031" style="width:0;height:1.5pt" o:hralign="center" o:hrstd="t" o:hr="t" fillcolor="#a0a0a0" stroked="f"/>
         </w:pict>
       </w:r>
     </w:p>
@@ -1323,6 +1369,7 @@
     </w:p>
     <w:p>
       <w:r>
+        <w:lastRenderedPageBreak/>
         <w:t xml:space="preserve">Shortfall = </w:t>
       </w:r>
       <w:r>
@@ -1363,9 +1410,8 @@
     </w:p>
     <w:p>
       <w:r>
-        <w:lastRenderedPageBreak/>
         <w:pict w14:anchorId="006F23F7">
-          <v:rect id="_x0000_i1086" style="width:0;height:1.5pt" o:hralign="center" o:hrstd="t" o:hr="t" fillcolor="#a0a0a0" stroked="f"/>
+          <v:rect id="_x0000_i1032" style="width:0;height:1.5pt" o:hralign="center" o:hrstd="t" o:hr="t" fillcolor="#a0a0a0" stroked="f"/>
         </w:pict>
       </w:r>
     </w:p>
@@ -1684,7 +1730,7 @@
     <w:p>
       <w:r>
         <w:pict w14:anchorId="42C35FBF">
-          <v:rect id="_x0000_i1087" style="width:0;height:1.5pt" o:hralign="center" o:hrstd="t" o:hr="t" fillcolor="#a0a0a0" stroked="f"/>
+          <v:rect id="_x0000_i1033" style="width:0;height:1.5pt" o:hralign="center" o:hrstd="t" o:hr="t" fillcolor="#a0a0a0" stroked="f"/>
         </w:pict>
       </w:r>
     </w:p>
@@ -1737,6 +1783,56 @@
     </w:sectPr>
   </w:body>
 </w:document>
+</file>
+
+<file path=word/endnotes.xml><?xml version="1.0" encoding="utf-8"?>
+<w:endnotes xmlns:wpc="http://schemas.microsoft.com/office/word/2010/wordprocessingCanvas" xmlns:cx="http://schemas.microsoft.com/office/drawing/2014/chartex" xmlns:cx1="http://schemas.microsoft.com/office/drawing/2015/9/8/chartex" xmlns:cx2="http://schemas.microsoft.com/office/drawing/2015/10/21/chartex" xmlns:cx3="http://schemas.microsoft.com/office/drawing/2016/5/9/chartex" xmlns:cx4="http://schemas.microsoft.com/office/drawing/2016/5/10/chartex" xmlns:cx5="http://schemas.microsoft.com/office/drawing/2016/5/11/chartex" xmlns:cx6="http://schemas.microsoft.com/office/drawing/2016/5/12/chartex" xmlns:cx7="http://schemas.microsoft.com/office/drawing/2016/5/13/chartex" xmlns:cx8="http://schemas.microsoft.com/office/drawing/2016/5/14/chartex" xmlns:mc="http://schemas.openxmlformats.org/markup-compatibility/2006" xmlns:aink="http://schemas.microsoft.com/office/drawing/2016/ink" xmlns:am3d="http://schemas.microsoft.com/office/drawing/2017/model3d" xmlns:o="urn:schemas-microsoft-com:office:office" xmlns:oel="http://schemas.microsoft.com/office/2019/extlst" xmlns:r="http://schemas.openxmlformats.org/officeDocument/2006/relationships" xmlns:m="http://schemas.openxmlformats.org/officeDocument/2006/math" xmlns:v="urn:schemas-microsoft-com:vml" xmlns:wp14="http://schemas.microsoft.com/office/word/2010/wordprocessingDrawing" xmlns:wp="http://schemas.openxmlformats.org/drawingml/2006/wordprocessingDrawing" xmlns:w10="urn:schemas-microsoft-com:office:word" xmlns:w="http://schemas.openxmlformats.org/wordprocessingml/2006/main" xmlns:w14="http://schemas.microsoft.com/office/word/2010/wordml" xmlns:w15="http://schemas.microsoft.com/office/word/2012/wordml" xmlns:w16cex="http://schemas.microsoft.com/office/word/2018/wordml/cex" xmlns:w16cid="http://schemas.microsoft.com/office/word/2016/wordml/cid" xmlns:w16="http://schemas.microsoft.com/office/word/2018/wordml" xmlns:w16du="http://schemas.microsoft.com/office/word/2023/wordml/word16du" xmlns:w16sdtdh="http://schemas.microsoft.com/office/word/2020/wordml/sdtdatahash" xmlns:w16se="http://schemas.microsoft.com/office/word/2015/wordml/symex" xmlns:wpg="http://schemas.microsoft.com/office/word/2010/wordprocessingGroup" xmlns:wpi="http://schemas.microsoft.com/office/word/2010/wordprocessingInk" xmlns:wne="http://schemas.microsoft.com/office/word/2006/wordml" xmlns:wps="http://schemas.microsoft.com/office/word/2010/wordprocessingShape" mc:Ignorable="w14 w15 w16se w16cid w16 w16cex w16sdtdh w16du wp14">
+  <w:endnote w:type="separator" w:id="-1">
+    <w:p>
+      <w:pPr>
+        <w:spacing w:after="0" w:line="240" w:lineRule="auto"/>
+      </w:pPr>
+      <w:r>
+        <w:separator/>
+      </w:r>
+    </w:p>
+  </w:endnote>
+  <w:endnote w:type="continuationSeparator" w:id="0">
+    <w:p>
+      <w:pPr>
+        <w:spacing w:after="0" w:line="240" w:lineRule="auto"/>
+      </w:pPr>
+      <w:r>
+        <w:continuationSeparator/>
+      </w:r>
+    </w:p>
+  </w:endnote>
+</w:endnotes>
+</file>
+
+<file path=word/footnotes.xml><?xml version="1.0" encoding="utf-8"?>
+<w:footnotes xmlns:wpc="http://schemas.microsoft.com/office/word/2010/wordprocessingCanvas" xmlns:cx="http://schemas.microsoft.com/office/drawing/2014/chartex" xmlns:cx1="http://schemas.microsoft.com/office/drawing/2015/9/8/chartex" xmlns:cx2="http://schemas.microsoft.com/office/drawing/2015/10/21/chartex" xmlns:cx3="http://schemas.microsoft.com/office/drawing/2016/5/9/chartex" xmlns:cx4="http://schemas.microsoft.com/office/drawing/2016/5/10/chartex" xmlns:cx5="http://schemas.microsoft.com/office/drawing/2016/5/11/chartex" xmlns:cx6="http://schemas.microsoft.com/office/drawing/2016/5/12/chartex" xmlns:cx7="http://schemas.microsoft.com/office/drawing/2016/5/13/chartex" xmlns:cx8="http://schemas.microsoft.com/office/drawing/2016/5/14/chartex" xmlns:mc="http://schemas.openxmlformats.org/markup-compatibility/2006" xmlns:aink="http://schemas.microsoft.com/office/drawing/2016/ink" xmlns:am3d="http://schemas.microsoft.com/office/drawing/2017/model3d" xmlns:o="urn:schemas-microsoft-com:office:office" xmlns:oel="http://schemas.microsoft.com/office/2019/extlst" xmlns:r="http://schemas.openxmlformats.org/officeDocument/2006/relationships" xmlns:m="http://schemas.openxmlformats.org/officeDocument/2006/math" xmlns:v="urn:schemas-microsoft-com:vml" xmlns:wp14="http://schemas.microsoft.com/office/word/2010/wordprocessingDrawing" xmlns:wp="http://schemas.openxmlformats.org/drawingml/2006/wordprocessingDrawing" xmlns:w10="urn:schemas-microsoft-com:office:word" xmlns:w="http://schemas.openxmlformats.org/wordprocessingml/2006/main" xmlns:w14="http://schemas.microsoft.com/office/word/2010/wordml" xmlns:w15="http://schemas.microsoft.com/office/word/2012/wordml" xmlns:w16cex="http://schemas.microsoft.com/office/word/2018/wordml/cex" xmlns:w16cid="http://schemas.microsoft.com/office/word/2016/wordml/cid" xmlns:w16="http://schemas.microsoft.com/office/word/2018/wordml" xmlns:w16du="http://schemas.microsoft.com/office/word/2023/wordml/word16du" xmlns:w16sdtdh="http://schemas.microsoft.com/office/word/2020/wordml/sdtdatahash" xmlns:w16se="http://schemas.microsoft.com/office/word/2015/wordml/symex" xmlns:wpg="http://schemas.microsoft.com/office/word/2010/wordprocessingGroup" xmlns:wpi="http://schemas.microsoft.com/office/word/2010/wordprocessingInk" xmlns:wne="http://schemas.microsoft.com/office/word/2006/wordml" xmlns:wps="http://schemas.microsoft.com/office/word/2010/wordprocessingShape" mc:Ignorable="w14 w15 w16se w16cid w16 w16cex w16sdtdh w16du wp14">
+  <w:footnote w:type="separator" w:id="-1">
+    <w:p>
+      <w:pPr>
+        <w:spacing w:after="0" w:line="240" w:lineRule="auto"/>
+      </w:pPr>
+      <w:r>
+        <w:separator/>
+      </w:r>
+    </w:p>
+  </w:footnote>
+  <w:footnote w:type="continuationSeparator" w:id="0">
+    <w:p>
+      <w:pPr>
+        <w:spacing w:after="0" w:line="240" w:lineRule="auto"/>
+      </w:pPr>
+      <w:r>
+        <w:continuationSeparator/>
+      </w:r>
+    </w:p>
+  </w:footnote>
+</w:footnotes>
 </file>
 
 <file path=word/numbering.xml><?xml version="1.0" encoding="utf-8"?>
@@ -2812,6 +2908,50 @@
       <w:spacing w:val="5"/>
     </w:rPr>
   </w:style>
+  <w:style w:type="paragraph" w:styleId="Header">
+    <w:name w:val="header"/>
+    <w:basedOn w:val="Normal"/>
+    <w:link w:val="HeaderChar"/>
+    <w:uiPriority w:val="99"/>
+    <w:unhideWhenUsed/>
+    <w:rsid w:val="00B15191"/>
+    <w:pPr>
+      <w:tabs>
+        <w:tab w:val="center" w:pos="4513"/>
+        <w:tab w:val="right" w:pos="9026"/>
+      </w:tabs>
+      <w:spacing w:after="0" w:line="240" w:lineRule="auto"/>
+    </w:pPr>
+  </w:style>
+  <w:style w:type="character" w:customStyle="1" w:styleId="HeaderChar">
+    <w:name w:val="Header Char"/>
+    <w:basedOn w:val="DefaultParagraphFont"/>
+    <w:link w:val="Header"/>
+    <w:uiPriority w:val="99"/>
+    <w:rsid w:val="00B15191"/>
+  </w:style>
+  <w:style w:type="paragraph" w:styleId="Footer">
+    <w:name w:val="footer"/>
+    <w:basedOn w:val="Normal"/>
+    <w:link w:val="FooterChar"/>
+    <w:uiPriority w:val="99"/>
+    <w:unhideWhenUsed/>
+    <w:rsid w:val="00B15191"/>
+    <w:pPr>
+      <w:tabs>
+        <w:tab w:val="center" w:pos="4513"/>
+        <w:tab w:val="right" w:pos="9026"/>
+      </w:tabs>
+      <w:spacing w:after="0" w:line="240" w:lineRule="auto"/>
+    </w:pPr>
+  </w:style>
+  <w:style w:type="character" w:customStyle="1" w:styleId="FooterChar">
+    <w:name w:val="Footer Char"/>
+    <w:basedOn w:val="DefaultParagraphFont"/>
+    <w:link w:val="Footer"/>
+    <w:uiPriority w:val="99"/>
+    <w:rsid w:val="00B15191"/>
+  </w:style>
 </w:styles>
 </file>
 

</xml_diff>